<commit_message>
done safety data labs
</commit_message>
<xml_diff>
--- a/4 курс/Лаб_13_Безпека даних_Трембіцький.docx
+++ b/4 курс/Лаб_13_Безпека даних_Трембіцький.docx
@@ -842,6 +842,7 @@
         <w:jc w:val="both"/>
         <w:rPr>
           <w:rFonts w:ascii="Times New Roman" w:hAnsi="Times New Roman" w:cs="Times New Roman"/>
+          <w:b/>
           <w:color w:val="000000"/>
           <w:sz w:val="28"/>
           <w:szCs w:val="28"/>
@@ -861,6 +862,7 @@
       <w:r>
         <w:rPr>
           <w:rFonts w:ascii="Times New Roman" w:hAnsi="Times New Roman" w:cs="Times New Roman"/>
+          <w:b/>
           <w:color w:val="000000"/>
           <w:sz w:val="28"/>
           <w:szCs w:val="28"/>
@@ -871,6 +873,7 @@
       <w:r>
         <w:rPr>
           <w:rFonts w:ascii="Times New Roman" w:hAnsi="Times New Roman" w:cs="Times New Roman"/>
+          <w:b/>
           <w:color w:val="000000"/>
           <w:sz w:val="28"/>
           <w:szCs w:val="28"/>
@@ -881,6 +884,7 @@
       <w:r>
         <w:rPr>
           <w:rFonts w:ascii="Times New Roman" w:hAnsi="Times New Roman" w:cs="Times New Roman"/>
+          <w:b/>
           <w:color w:val="000000"/>
           <w:sz w:val="28"/>
           <w:szCs w:val="28"/>
@@ -891,6 +895,7 @@
       <w:r>
         <w:rPr>
           <w:rFonts w:ascii="Times New Roman" w:hAnsi="Times New Roman" w:cs="Times New Roman"/>
+          <w:b/>
           <w:color w:val="000000"/>
           <w:sz w:val="28"/>
           <w:szCs w:val="28"/>
@@ -900,6 +905,7 @@
       <w:r>
         <w:rPr>
           <w:rFonts w:ascii="Times New Roman" w:hAnsi="Times New Roman" w:cs="Times New Roman"/>
+          <w:b/>
           <w:color w:val="000000"/>
           <w:sz w:val="28"/>
           <w:szCs w:val="28"/>
@@ -909,6 +915,7 @@
       <w:r>
         <w:rPr>
           <w:rFonts w:ascii="Times New Roman" w:hAnsi="Times New Roman" w:cs="Times New Roman"/>
+          <w:b/>
           <w:color w:val="000000"/>
           <w:sz w:val="28"/>
           <w:szCs w:val="28"/>
@@ -918,6 +925,7 @@
       <w:r>
         <w:rPr>
           <w:rFonts w:ascii="Times New Roman" w:hAnsi="Times New Roman" w:cs="Times New Roman"/>
+          <w:b/>
           <w:color w:val="000000"/>
           <w:sz w:val="28"/>
           <w:szCs w:val="28"/>
@@ -928,6 +936,7 @@
       <w:r>
         <w:rPr>
           <w:rFonts w:ascii="Times New Roman" w:hAnsi="Times New Roman" w:cs="Times New Roman"/>
+          <w:b/>
           <w:color w:val="000000"/>
           <w:sz w:val="28"/>
           <w:szCs w:val="28"/>
@@ -937,6 +946,7 @@
       <w:r>
         <w:rPr>
           <w:rFonts w:ascii="Times New Roman" w:hAnsi="Times New Roman" w:cs="Times New Roman"/>
+          <w:b/>
           <w:color w:val="000000"/>
           <w:sz w:val="28"/>
           <w:szCs w:val="28"/>
@@ -946,6 +956,7 @@
       <w:r>
         <w:rPr>
           <w:rFonts w:ascii="Times New Roman" w:hAnsi="Times New Roman" w:cs="Times New Roman"/>
+          <w:b/>
           <w:color w:val="000000"/>
           <w:sz w:val="28"/>
           <w:szCs w:val="28"/>
@@ -955,6 +966,7 @@
       <w:r>
         <w:rPr>
           <w:rFonts w:ascii="Times New Roman" w:hAnsi="Times New Roman" w:cs="Times New Roman"/>
+          <w:b/>
           <w:color w:val="000000"/>
           <w:sz w:val="28"/>
           <w:szCs w:val="28"/>
@@ -965,6 +977,7 @@
       <w:r>
         <w:rPr>
           <w:rFonts w:ascii="Times New Roman" w:hAnsi="Times New Roman" w:cs="Times New Roman"/>
+          <w:b/>
           <w:color w:val="000000"/>
           <w:sz w:val="28"/>
           <w:szCs w:val="28"/>
@@ -1051,8 +1064,8 @@
         </w:rPr>
         <w:drawing>
           <wp:inline distT="0" distB="0" distL="0" distR="0" wp14:anchorId="67C56512" wp14:editId="1AC35C7A">
-            <wp:extent cx="3867150" cy="4895850"/>
-            <wp:effectExtent l="0" t="0" r="0" b="0"/>
+            <wp:extent cx="3196425" cy="4046706"/>
+            <wp:effectExtent l="0" t="0" r="4445" b="0"/>
             <wp:docPr id="2" name="Рисунок 2" descr="ÐÐ°ÑÑÐ¸Ð½ÐºÐ¸ Ð¿Ð¾ Ð·Ð°Ð¿ÑÐ¾ÑÑ HashTab Cody Batt"/>
             <wp:cNvGraphicFramePr>
               <a:graphicFrameLocks xmlns:a="http://schemas.openxmlformats.org/drawingml/2006/main" noChangeAspect="1"/>
@@ -1082,7 +1095,7 @@
                   <pic:spPr bwMode="auto">
                     <a:xfrm>
                       <a:off x="0" y="0"/>
-                      <a:ext cx="3867150" cy="4895850"/>
+                      <a:ext cx="3229764" cy="4088913"/>
                     </a:xfrm>
                     <a:prstGeom prst="rect">
                       <a:avLst/>
@@ -1250,7 +1263,6 @@
           <w:szCs w:val="28"/>
           <w:lang w:val="uk-UA"/>
         </w:rPr>
-        <w:lastRenderedPageBreak/>
         <w:t>8. Швидкодія, можливість порівняти хеш суму з іншим файлом. Практичність. Легкість в застосуванні. Підходить для всіх типів файлів.</w:t>
       </w:r>
     </w:p>
@@ -1297,6 +1309,7 @@
           <w:szCs w:val="28"/>
           <w:lang w:val="en-US"/>
         </w:rPr>
+        <w:lastRenderedPageBreak/>
         <w:t xml:space="preserve">          </w:t>
       </w:r>
       <w:r>
@@ -1392,17 +1405,19 @@
           <w:sz w:val="28"/>
           <w:lang w:val="en-US"/>
         </w:rPr>
-        <w:t xml:space="preserve">2. </w:t>
-      </w:r>
-      <w:r>
+        <w:tab/>
+      </w:r>
+    </w:p>
+    <w:p>
+      <w:pPr>
+        <w:spacing w:line="259" w:lineRule="auto"/>
         <w:rPr>
           <w:rFonts w:ascii="Times New Roman" w:eastAsia="Times New Roman" w:hAnsi="Times New Roman" w:cs="Times New Roman"/>
           <w:b/>
           <w:sz w:val="28"/>
           <w:lang w:val="en-US"/>
         </w:rPr>
-        <w:t>За допомогою пошукової системи глобальної мережі І</w:t>
-      </w:r>
+      </w:pPr>
       <w:r>
         <w:rPr>
           <w:rFonts w:ascii="Times New Roman" w:eastAsia="Times New Roman" w:hAnsi="Times New Roman" w:cs="Times New Roman"/>
@@ -1410,7 +1425,7 @@
           <w:sz w:val="28"/>
           <w:lang w:val="en-US"/>
         </w:rPr>
-        <w:t xml:space="preserve">нтернет знайти, встановити (при </w:t>
+        <w:tab/>
       </w:r>
       <w:r>
         <w:rPr>
@@ -1419,7 +1434,7 @@
           <w:sz w:val="28"/>
           <w:lang w:val="en-US"/>
         </w:rPr>
-        <w:t>необхідності встановлювати програмні засоби слід на віртуальну машину</w:t>
+        <w:t>2</w:t>
       </w:r>
       <w:r>
         <w:rPr>
@@ -1428,7 +1443,7 @@
           <w:sz w:val="28"/>
           <w:lang w:val="en-US"/>
         </w:rPr>
-        <w:t xml:space="preserve">) та дослідити </w:t>
+        <w:t xml:space="preserve">. </w:t>
       </w:r>
       <w:r>
         <w:rPr>
@@ -1437,7 +1452,481 @@
           <w:sz w:val="28"/>
           <w:lang w:val="en-US"/>
         </w:rPr>
-        <w:t>програмні засоби для роботи яких використовується цифровий підпис.</w:t>
+        <w:t>Hash Calculator</w:t>
+      </w:r>
+      <w:r>
+        <w:rPr>
+          <w:rFonts w:ascii="Times New Roman" w:eastAsia="Times New Roman" w:hAnsi="Times New Roman" w:cs="Times New Roman"/>
+          <w:b/>
+          <w:sz w:val="28"/>
+          <w:lang w:val="en-US"/>
+        </w:rPr>
+        <w:t xml:space="preserve">, </w:t>
+      </w:r>
+      <w:r>
+        <w:rPr>
+          <w:rFonts w:ascii="Times New Roman" w:eastAsia="Times New Roman" w:hAnsi="Times New Roman" w:cs="Times New Roman"/>
+          <w:sz w:val="28"/>
+          <w:lang w:val="en-US"/>
+        </w:rPr>
+        <w:t>SQZSoft</w:t>
+      </w:r>
+    </w:p>
+    <w:p>
+      <w:pPr>
+        <w:spacing w:line="259" w:lineRule="auto"/>
+        <w:ind w:left="567"/>
+        <w:jc w:val="center"/>
+        <w:rPr>
+          <w:rFonts w:ascii="Times New Roman" w:eastAsia="Times New Roman" w:hAnsi="Times New Roman" w:cs="Times New Roman"/>
+          <w:sz w:val="28"/>
+          <w:lang w:val="en-US"/>
+        </w:rPr>
+      </w:pPr>
+      <w:r>
+        <w:rPr>
+          <w:noProof/>
+          <w:lang w:val="uk-UA" w:eastAsia="uk-UA"/>
+        </w:rPr>
+        <w:drawing>
+          <wp:inline distT="0" distB="0" distL="0" distR="0" wp14:anchorId="6814C6DC" wp14:editId="2375919D">
+            <wp:extent cx="4847502" cy="4190337"/>
+            <wp:effectExtent l="0" t="0" r="0" b="1270"/>
+            <wp:docPr id="1" name="Рисунок 1"/>
+            <wp:cNvGraphicFramePr>
+              <a:graphicFrameLocks xmlns:a="http://schemas.openxmlformats.org/drawingml/2006/main" noChangeAspect="1"/>
+            </wp:cNvGraphicFramePr>
+            <a:graphic xmlns:a="http://schemas.openxmlformats.org/drawingml/2006/main">
+              <a:graphicData uri="http://schemas.openxmlformats.org/drawingml/2006/picture">
+                <pic:pic xmlns:pic="http://schemas.openxmlformats.org/drawingml/2006/picture">
+                  <pic:nvPicPr>
+                    <pic:cNvPr id="1" name=""/>
+                    <pic:cNvPicPr/>
+                  </pic:nvPicPr>
+                  <pic:blipFill>
+                    <a:blip r:embed="rId8"/>
+                    <a:stretch>
+                      <a:fillRect/>
+                    </a:stretch>
+                  </pic:blipFill>
+                  <pic:spPr>
+                    <a:xfrm>
+                      <a:off x="0" y="0"/>
+                      <a:ext cx="4986631" cy="4310604"/>
+                    </a:xfrm>
+                    <a:prstGeom prst="rect">
+                      <a:avLst/>
+                    </a:prstGeom>
+                  </pic:spPr>
+                </pic:pic>
+              </a:graphicData>
+            </a:graphic>
+          </wp:inline>
+        </w:drawing>
+      </w:r>
+    </w:p>
+    <w:p>
+      <w:pPr>
+        <w:spacing w:line="259" w:lineRule="auto"/>
+        <w:rPr>
+          <w:rFonts w:ascii="Times New Roman" w:hAnsi="Times New Roman" w:cs="Times New Roman"/>
+          <w:sz w:val="28"/>
+          <w:szCs w:val="28"/>
+          <w:lang w:val="uk-UA"/>
+        </w:rPr>
+      </w:pPr>
+      <w:r>
+        <w:rPr>
+          <w:rFonts w:ascii="Times New Roman" w:hAnsi="Times New Roman" w:cs="Times New Roman"/>
+          <w:sz w:val="28"/>
+          <w:szCs w:val="28"/>
+          <w:lang w:val="uk-UA"/>
+        </w:rPr>
+        <w:lastRenderedPageBreak/>
+        <w:tab/>
+      </w:r>
+      <w:r>
+        <w:rPr>
+          <w:rFonts w:ascii="Times New Roman" w:hAnsi="Times New Roman" w:cs="Times New Roman"/>
+          <w:sz w:val="28"/>
+          <w:szCs w:val="28"/>
+          <w:lang w:val="uk-UA"/>
+        </w:rPr>
+        <w:t>2. Програма повністю безкоштовна.</w:t>
+      </w:r>
+    </w:p>
+    <w:p>
+      <w:pPr>
+        <w:spacing w:line="259" w:lineRule="auto"/>
+        <w:rPr>
+          <w:rFonts w:ascii="Times New Roman" w:hAnsi="Times New Roman" w:cs="Times New Roman"/>
+          <w:sz w:val="28"/>
+          <w:szCs w:val="28"/>
+          <w:lang w:val="uk-UA"/>
+        </w:rPr>
+      </w:pPr>
+      <w:r>
+        <w:rPr>
+          <w:rFonts w:ascii="Times New Roman" w:hAnsi="Times New Roman" w:cs="Times New Roman"/>
+          <w:sz w:val="28"/>
+          <w:szCs w:val="28"/>
+          <w:lang w:val="en-US"/>
+        </w:rPr>
+        <w:tab/>
+        <w:t>3.</w:t>
+      </w:r>
+      <w:r>
+        <w:t xml:space="preserve"> </w:t>
+      </w:r>
+      <w:r>
+        <w:rPr>
+          <w:rFonts w:ascii="Times New Roman" w:hAnsi="Times New Roman" w:cs="Times New Roman"/>
+          <w:sz w:val="28"/>
+          <w:szCs w:val="28"/>
+          <w:lang w:val="en-US"/>
+        </w:rPr>
+        <w:t>Windows XP, Windows 2003, Windows Vista, Windows 2008, Windows 7</w:t>
+      </w:r>
+      <w:r>
+        <w:rPr>
+          <w:rFonts w:ascii="Times New Roman" w:hAnsi="Times New Roman" w:cs="Times New Roman"/>
+          <w:sz w:val="28"/>
+          <w:szCs w:val="28"/>
+          <w:lang w:val="en-US"/>
+        </w:rPr>
+        <w:t xml:space="preserve">, </w:t>
+      </w:r>
+      <w:r>
+        <w:rPr>
+          <w:rFonts w:ascii="Times New Roman" w:hAnsi="Times New Roman" w:cs="Times New Roman"/>
+          <w:sz w:val="28"/>
+          <w:szCs w:val="28"/>
+          <w:lang w:val="en-US"/>
+        </w:rPr>
+        <w:t>6.8</w:t>
+      </w:r>
+      <w:r>
+        <w:rPr>
+          <w:rFonts w:ascii="Times New Roman" w:hAnsi="Times New Roman" w:cs="Times New Roman"/>
+          <w:sz w:val="28"/>
+          <w:szCs w:val="28"/>
+          <w:lang w:val="uk-UA"/>
+        </w:rPr>
+        <w:t>2мб вільного місця на HDD.</w:t>
+      </w:r>
+    </w:p>
+    <w:p>
+      <w:pPr>
+        <w:spacing w:line="259" w:lineRule="auto"/>
+        <w:rPr>
+          <w:rFonts w:ascii="Times New Roman" w:hAnsi="Times New Roman" w:cs="Times New Roman"/>
+          <w:sz w:val="28"/>
+          <w:szCs w:val="28"/>
+          <w:lang w:val="en-US"/>
+        </w:rPr>
+      </w:pPr>
+      <w:r>
+        <w:rPr>
+          <w:rFonts w:ascii="Times New Roman" w:hAnsi="Times New Roman" w:cs="Times New Roman"/>
+          <w:sz w:val="28"/>
+          <w:szCs w:val="28"/>
+          <w:lang w:val="en-US"/>
+        </w:rPr>
+        <w:tab/>
+        <w:t>4.</w:t>
+      </w:r>
+      <w:r>
+        <w:rPr>
+          <w:rFonts w:ascii="Times New Roman" w:hAnsi="Times New Roman" w:cs="Times New Roman"/>
+          <w:sz w:val="28"/>
+          <w:szCs w:val="28"/>
+          <w:lang w:val="en-US"/>
+        </w:rPr>
+        <w:t xml:space="preserve"> Невелика утиліта для підрахунку хеш суми. Hash Calculator працює з MD5, SHA1, SHA</w:t>
+      </w:r>
+      <w:r>
+        <w:rPr>
+          <w:rFonts w:ascii="Times New Roman" w:hAnsi="Times New Roman" w:cs="Times New Roman"/>
+          <w:sz w:val="28"/>
+          <w:szCs w:val="28"/>
+          <w:lang w:val="en-US"/>
+        </w:rPr>
+        <w:t>-224, SHA-256, SHA-384, SHA-512</w:t>
+      </w:r>
+    </w:p>
+    <w:p>
+      <w:pPr>
+        <w:spacing w:line="259" w:lineRule="auto"/>
+        <w:rPr>
+          <w:rFonts w:ascii="Times New Roman" w:hAnsi="Times New Roman" w:cs="Times New Roman"/>
+          <w:sz w:val="28"/>
+          <w:szCs w:val="28"/>
+          <w:lang w:val="en-US"/>
+        </w:rPr>
+      </w:pPr>
+      <w:r>
+        <w:rPr>
+          <w:rFonts w:ascii="Times New Roman" w:hAnsi="Times New Roman" w:cs="Times New Roman"/>
+          <w:sz w:val="28"/>
+          <w:szCs w:val="28"/>
+          <w:lang w:val="en-US"/>
+        </w:rPr>
+        <w:tab/>
+      </w:r>
+      <w:r>
+        <w:rPr>
+          <w:rFonts w:ascii="Times New Roman" w:hAnsi="Times New Roman" w:cs="Times New Roman"/>
+          <w:sz w:val="28"/>
+          <w:szCs w:val="28"/>
+          <w:lang w:val="uk-UA"/>
+        </w:rPr>
+        <w:t>5. Немає інтернет підтримки.</w:t>
+      </w:r>
+    </w:p>
+    <w:p>
+      <w:pPr>
+        <w:spacing w:line="259" w:lineRule="auto"/>
+        <w:rPr>
+          <w:rFonts w:ascii="Times New Roman" w:hAnsi="Times New Roman" w:cs="Times New Roman"/>
+          <w:sz w:val="28"/>
+          <w:szCs w:val="28"/>
+          <w:lang w:val="en-US"/>
+        </w:rPr>
+      </w:pPr>
+      <w:r>
+        <w:rPr>
+          <w:rFonts w:ascii="Times New Roman" w:hAnsi="Times New Roman" w:cs="Times New Roman"/>
+          <w:sz w:val="28"/>
+          <w:szCs w:val="28"/>
+          <w:lang w:val="en-US"/>
+        </w:rPr>
+        <w:tab/>
+      </w:r>
+      <w:r>
+        <w:rPr>
+          <w:rFonts w:ascii="Times New Roman" w:hAnsi="Times New Roman" w:cs="Times New Roman"/>
+          <w:sz w:val="28"/>
+          <w:szCs w:val="28"/>
+          <w:lang w:val="uk-UA"/>
+        </w:rPr>
+        <w:t xml:space="preserve">6. Мова інтерфейсу - </w:t>
+      </w:r>
+      <w:r>
+        <w:rPr>
+          <w:rFonts w:ascii="Times New Roman" w:hAnsi="Times New Roman" w:cs="Times New Roman"/>
+          <w:sz w:val="28"/>
+          <w:szCs w:val="28"/>
+          <w:lang w:val="uk-UA"/>
+        </w:rPr>
+        <w:t>англійська</w:t>
+      </w:r>
+      <w:r>
+        <w:rPr>
+          <w:rFonts w:ascii="Times New Roman" w:hAnsi="Times New Roman" w:cs="Times New Roman"/>
+          <w:sz w:val="28"/>
+          <w:szCs w:val="28"/>
+          <w:lang w:val="uk-UA"/>
+        </w:rPr>
+        <w:t>.</w:t>
+      </w:r>
+    </w:p>
+    <w:p>
+      <w:pPr>
+        <w:spacing w:line="259" w:lineRule="auto"/>
+        <w:rPr>
+          <w:rFonts w:ascii="Times New Roman" w:hAnsi="Times New Roman" w:cs="Times New Roman"/>
+          <w:sz w:val="28"/>
+          <w:szCs w:val="28"/>
+          <w:lang w:val="en-US"/>
+        </w:rPr>
+      </w:pPr>
+      <w:r>
+        <w:rPr>
+          <w:rFonts w:ascii="Times New Roman" w:hAnsi="Times New Roman" w:cs="Times New Roman"/>
+          <w:sz w:val="28"/>
+          <w:szCs w:val="28"/>
+          <w:lang w:val="en-US"/>
+        </w:rPr>
+        <w:tab/>
+      </w:r>
+      <w:r>
+        <w:rPr>
+          <w:rFonts w:ascii="Times New Roman" w:hAnsi="Times New Roman" w:cs="Times New Roman"/>
+          <w:sz w:val="28"/>
+          <w:szCs w:val="28"/>
+          <w:lang w:val="uk-UA"/>
+        </w:rPr>
+        <w:t>7. Керування відбувається мишкою, при відсутності - клавіатурою.</w:t>
+      </w:r>
+    </w:p>
+    <w:p>
+      <w:pPr>
+        <w:spacing w:line="259" w:lineRule="auto"/>
+        <w:rPr>
+          <w:rFonts w:ascii="Times New Roman" w:hAnsi="Times New Roman" w:cs="Times New Roman"/>
+          <w:sz w:val="28"/>
+          <w:szCs w:val="28"/>
+          <w:lang w:val="uk-UA"/>
+        </w:rPr>
+      </w:pPr>
+      <w:r>
+        <w:rPr>
+          <w:rFonts w:ascii="Times New Roman" w:hAnsi="Times New Roman" w:cs="Times New Roman"/>
+          <w:sz w:val="28"/>
+          <w:szCs w:val="28"/>
+          <w:lang w:val="en-US"/>
+        </w:rPr>
+        <w:tab/>
+      </w:r>
+      <w:r>
+        <w:rPr>
+          <w:rFonts w:ascii="Times New Roman" w:hAnsi="Times New Roman" w:cs="Times New Roman"/>
+          <w:sz w:val="28"/>
+          <w:szCs w:val="28"/>
+          <w:lang w:val="uk-UA"/>
+        </w:rPr>
+        <w:t>8. Швидкодія, можливість порівняти хеш суму з іншим файлом. Практичність. Легкість в застосуванні. Підходить для всіх типів файлів.</w:t>
+      </w:r>
+    </w:p>
+    <w:p>
+      <w:pPr>
+        <w:spacing w:line="259" w:lineRule="auto"/>
+        <w:rPr>
+          <w:rFonts w:ascii="Times New Roman" w:hAnsi="Times New Roman" w:cs="Times New Roman"/>
+          <w:sz w:val="28"/>
+          <w:szCs w:val="28"/>
+          <w:lang w:val="en-US"/>
+        </w:rPr>
+      </w:pPr>
+      <w:r>
+        <w:rPr>
+          <w:rFonts w:ascii="Times New Roman" w:hAnsi="Times New Roman" w:cs="Times New Roman"/>
+          <w:sz w:val="28"/>
+          <w:szCs w:val="28"/>
+          <w:lang w:val="uk-UA"/>
+        </w:rPr>
+        <w:tab/>
+      </w:r>
+      <w:r>
+        <w:rPr>
+          <w:rFonts w:ascii="Times New Roman" w:hAnsi="Times New Roman" w:cs="Times New Roman"/>
+          <w:sz w:val="28"/>
+          <w:szCs w:val="28"/>
+          <w:lang w:val="uk-UA"/>
+        </w:rPr>
+        <w:t>9. Немає.</w:t>
+      </w:r>
+    </w:p>
+    <w:p>
+      <w:pPr>
+        <w:spacing w:line="259" w:lineRule="auto"/>
+        <w:rPr>
+          <w:rFonts w:ascii="Times New Roman" w:hAnsi="Times New Roman" w:cs="Times New Roman"/>
+          <w:sz w:val="28"/>
+          <w:szCs w:val="28"/>
+          <w:lang w:val="en-US"/>
+        </w:rPr>
+      </w:pPr>
+      <w:r>
+        <w:rPr>
+          <w:rFonts w:ascii="Times New Roman" w:hAnsi="Times New Roman" w:cs="Times New Roman"/>
+          <w:sz w:val="28"/>
+          <w:szCs w:val="28"/>
+          <w:lang w:val="uk-UA"/>
+        </w:rPr>
+        <w:tab/>
+      </w:r>
+      <w:r>
+        <w:rPr>
+          <w:rFonts w:ascii="Times New Roman" w:hAnsi="Times New Roman" w:cs="Times New Roman"/>
+          <w:sz w:val="28"/>
+          <w:szCs w:val="28"/>
+          <w:lang w:val="uk-UA"/>
+        </w:rPr>
+        <w:t>10. Для перевірки завантажених файлів на валідність хеш сум.</w:t>
+      </w:r>
+    </w:p>
+    <w:p>
+      <w:pPr>
+        <w:spacing w:line="259" w:lineRule="auto"/>
+        <w:rPr>
+          <w:rFonts w:ascii="Times New Roman" w:eastAsia="Times New Roman" w:hAnsi="Times New Roman" w:cs="Times New Roman"/>
+          <w:sz w:val="28"/>
+          <w:lang w:val="en-US"/>
+        </w:rPr>
+      </w:pPr>
+    </w:p>
+    <w:p>
+      <w:pPr>
+        <w:spacing w:line="259" w:lineRule="auto"/>
+        <w:jc w:val="center"/>
+        <w:rPr>
+          <w:rFonts w:ascii="Times New Roman" w:eastAsia="Times New Roman" w:hAnsi="Times New Roman" w:cs="Times New Roman"/>
+          <w:b/>
+          <w:sz w:val="28"/>
+          <w:lang w:val="en-US"/>
+        </w:rPr>
+      </w:pPr>
+      <w:r>
+        <w:rPr>
+          <w:noProof/>
+          <w:lang w:val="uk-UA" w:eastAsia="uk-UA"/>
+        </w:rPr>
+        <w:drawing>
+          <wp:inline distT="0" distB="0" distL="0" distR="0" wp14:anchorId="143DF00F" wp14:editId="33B4FD8E">
+            <wp:extent cx="5096786" cy="4405822"/>
+            <wp:effectExtent l="0" t="0" r="8890" b="0"/>
+            <wp:docPr id="3" name="Рисунок 3"/>
+            <wp:cNvGraphicFramePr>
+              <a:graphicFrameLocks xmlns:a="http://schemas.openxmlformats.org/drawingml/2006/main" noChangeAspect="1"/>
+            </wp:cNvGraphicFramePr>
+            <a:graphic xmlns:a="http://schemas.openxmlformats.org/drawingml/2006/main">
+              <a:graphicData uri="http://schemas.openxmlformats.org/drawingml/2006/picture">
+                <pic:pic xmlns:pic="http://schemas.openxmlformats.org/drawingml/2006/picture">
+                  <pic:nvPicPr>
+                    <pic:cNvPr id="1" name=""/>
+                    <pic:cNvPicPr/>
+                  </pic:nvPicPr>
+                  <pic:blipFill>
+                    <a:blip r:embed="rId9"/>
+                    <a:stretch>
+                      <a:fillRect/>
+                    </a:stretch>
+                  </pic:blipFill>
+                  <pic:spPr>
+                    <a:xfrm>
+                      <a:off x="0" y="0"/>
+                      <a:ext cx="5100293" cy="4408854"/>
+                    </a:xfrm>
+                    <a:prstGeom prst="rect">
+                      <a:avLst/>
+                    </a:prstGeom>
+                  </pic:spPr>
+                </pic:pic>
+              </a:graphicData>
+            </a:graphic>
+          </wp:inline>
+        </w:drawing>
+      </w:r>
+    </w:p>
+    <w:p>
+      <w:pPr>
+        <w:spacing w:line="259" w:lineRule="auto"/>
+        <w:rPr>
+          <w:rFonts w:ascii="Times New Roman" w:eastAsia="Times New Roman" w:hAnsi="Times New Roman" w:cs="Times New Roman"/>
+          <w:b/>
+          <w:sz w:val="28"/>
+          <w:lang w:val="en-US"/>
+        </w:rPr>
+      </w:pPr>
+      <w:r>
+        <w:rPr>
+          <w:rFonts w:ascii="Times New Roman" w:eastAsia="Times New Roman" w:hAnsi="Times New Roman" w:cs="Times New Roman"/>
+          <w:b/>
+          <w:sz w:val="28"/>
+          <w:lang w:val="en-US"/>
+        </w:rPr>
+        <w:br w:type="page"/>
       </w:r>
     </w:p>
     <w:p>
@@ -1451,8 +1940,541 @@
           <w:lang w:val="en-US"/>
         </w:rPr>
       </w:pPr>
+      <w:r>
+        <w:rPr>
+          <w:rFonts w:ascii="Times New Roman" w:eastAsia="Times New Roman" w:hAnsi="Times New Roman" w:cs="Times New Roman"/>
+          <w:b/>
+          <w:sz w:val="28"/>
+          <w:lang w:val="en-US"/>
+        </w:rPr>
+        <w:lastRenderedPageBreak/>
+        <w:t xml:space="preserve">2. </w:t>
+      </w:r>
+      <w:r>
+        <w:rPr>
+          <w:rFonts w:ascii="Times New Roman" w:eastAsia="Times New Roman" w:hAnsi="Times New Roman" w:cs="Times New Roman"/>
+          <w:b/>
+          <w:sz w:val="28"/>
+          <w:lang w:val="en-US"/>
+        </w:rPr>
+        <w:t>За допомогою пошукової системи глобальної мережі І</w:t>
+      </w:r>
+      <w:r>
+        <w:rPr>
+          <w:rFonts w:ascii="Times New Roman" w:eastAsia="Times New Roman" w:hAnsi="Times New Roman" w:cs="Times New Roman"/>
+          <w:b/>
+          <w:sz w:val="28"/>
+          <w:lang w:val="en-US"/>
+        </w:rPr>
+        <w:t xml:space="preserve">нтернет знайти, встановити (при </w:t>
+      </w:r>
+      <w:r>
+        <w:rPr>
+          <w:rFonts w:ascii="Times New Roman" w:eastAsia="Times New Roman" w:hAnsi="Times New Roman" w:cs="Times New Roman"/>
+          <w:b/>
+          <w:sz w:val="28"/>
+          <w:lang w:val="en-US"/>
+        </w:rPr>
+        <w:t>необхідності встановлювати програмні засоби слід на віртуальну машину</w:t>
+      </w:r>
+      <w:r>
+        <w:rPr>
+          <w:rFonts w:ascii="Times New Roman" w:eastAsia="Times New Roman" w:hAnsi="Times New Roman" w:cs="Times New Roman"/>
+          <w:b/>
+          <w:sz w:val="28"/>
+          <w:lang w:val="en-US"/>
+        </w:rPr>
+        <w:t xml:space="preserve">) та дослідити </w:t>
+      </w:r>
+      <w:r>
+        <w:rPr>
+          <w:rFonts w:ascii="Times New Roman" w:eastAsia="Times New Roman" w:hAnsi="Times New Roman" w:cs="Times New Roman"/>
+          <w:b/>
+          <w:sz w:val="28"/>
+          <w:lang w:val="en-US"/>
+        </w:rPr>
+        <w:t>програмні засоби для роботи яких використовується цифровий підпис.</w:t>
+      </w:r>
+    </w:p>
+    <w:p>
+      <w:pPr>
+        <w:pStyle w:val="a7"/>
+        <w:spacing w:before="120" w:after="120" w:line="360" w:lineRule="auto"/>
+        <w:ind w:left="502"/>
+        <w:rPr>
+          <w:rFonts w:ascii="Times New Roman" w:hAnsi="Times New Roman" w:cs="Times New Roman"/>
+          <w:sz w:val="28"/>
+          <w:szCs w:val="28"/>
+          <w:lang w:val="uk-UA"/>
+        </w:rPr>
+      </w:pPr>
+      <w:r>
+        <w:rPr>
+          <w:rFonts w:ascii="Times New Roman" w:hAnsi="Times New Roman" w:cs="Times New Roman"/>
+          <w:b/>
+          <w:sz w:val="28"/>
+          <w:szCs w:val="28"/>
+          <w:lang w:val="uk-UA"/>
+        </w:rPr>
+        <w:t>1.</w:t>
+      </w:r>
+      <w:r>
+        <w:rPr>
+          <w:rFonts w:ascii="Times New Roman" w:hAnsi="Times New Roman" w:cs="Times New Roman"/>
+          <w:b/>
+          <w:sz w:val="28"/>
+          <w:szCs w:val="28"/>
+          <w:lang w:val="uk-UA"/>
+        </w:rPr>
+        <w:t xml:space="preserve"> </w:t>
+      </w:r>
+      <w:r>
+        <w:rPr>
+          <w:rFonts w:ascii="Times New Roman" w:hAnsi="Times New Roman" w:cs="Times New Roman"/>
+          <w:b/>
+          <w:sz w:val="28"/>
+          <w:szCs w:val="28"/>
+          <w:lang w:val="uk-UA"/>
+        </w:rPr>
+        <w:t>Microsoft Office</w:t>
+      </w:r>
+      <w:r>
+        <w:rPr>
+          <w:rFonts w:ascii="Times New Roman" w:hAnsi="Times New Roman" w:cs="Times New Roman"/>
+          <w:sz w:val="28"/>
+          <w:szCs w:val="28"/>
+          <w:lang w:val="uk-UA"/>
+        </w:rPr>
+        <w:t xml:space="preserve">, Microsoft Office 2013 (15.0.4481.1510), </w:t>
+      </w:r>
+    </w:p>
+    <w:p>
+      <w:pPr>
+        <w:pStyle w:val="a7"/>
+        <w:spacing w:before="120" w:after="120" w:line="360" w:lineRule="auto"/>
+        <w:ind w:left="-207" w:firstLine="709"/>
+        <w:rPr>
+          <w:rFonts w:ascii="Times New Roman" w:hAnsi="Times New Roman" w:cs="Times New Roman"/>
+          <w:sz w:val="28"/>
+          <w:szCs w:val="28"/>
+          <w:lang w:val="uk-UA"/>
+        </w:rPr>
+      </w:pPr>
+      <w:r>
+        <w:rPr>
+          <w:rFonts w:ascii="Times New Roman" w:hAnsi="Times New Roman" w:cs="Times New Roman"/>
+          <w:sz w:val="28"/>
+          <w:szCs w:val="28"/>
+          <w:lang w:val="uk-UA"/>
+        </w:rPr>
+        <w:t>Microsoft,www.office.com</w:t>
+      </w:r>
+    </w:p>
+    <w:p>
+      <w:pPr>
+        <w:pStyle w:val="a7"/>
+        <w:spacing w:before="120" w:after="120" w:line="360" w:lineRule="auto"/>
+        <w:ind w:left="-207" w:firstLine="709"/>
+        <w:rPr>
+          <w:rFonts w:ascii="Times New Roman" w:hAnsi="Times New Roman" w:cs="Times New Roman"/>
+          <w:sz w:val="28"/>
+          <w:szCs w:val="28"/>
+          <w:lang w:val="uk-UA"/>
+        </w:rPr>
+      </w:pPr>
+      <w:r>
+        <w:rPr>
+          <w:noProof/>
+          <w:lang w:val="uk-UA" w:eastAsia="uk-UA"/>
+        </w:rPr>
+        <w:drawing>
+          <wp:inline distT="0" distB="0" distL="0" distR="0" wp14:anchorId="28945CAD" wp14:editId="5EB415EA">
+            <wp:extent cx="5143500" cy="2581275"/>
+            <wp:effectExtent l="0" t="0" r="0" b="0"/>
+            <wp:docPr id="9" name="Рисунок 9" descr="ÐÐ°ÑÑÐ¸Ð½ÐºÐ¸ Ð¿Ð¾ Ð·Ð°Ð¿ÑÐ¾ÑÑ Microsoft Office"/>
+            <wp:cNvGraphicFramePr>
+              <a:graphicFrameLocks xmlns:a="http://schemas.openxmlformats.org/drawingml/2006/main" noChangeAspect="1"/>
+            </wp:cNvGraphicFramePr>
+            <a:graphic xmlns:a="http://schemas.openxmlformats.org/drawingml/2006/main">
+              <a:graphicData uri="http://schemas.openxmlformats.org/drawingml/2006/picture">
+                <pic:pic xmlns:pic="http://schemas.openxmlformats.org/drawingml/2006/picture">
+                  <pic:nvPicPr>
+                    <pic:cNvPr id="0" name="Picture 7" descr="ÐÐ°ÑÑÐ¸Ð½ÐºÐ¸ Ð¿Ð¾ Ð·Ð°Ð¿ÑÐ¾ÑÑ Microsoft Office"/>
+                    <pic:cNvPicPr>
+                      <a:picLocks noChangeAspect="1" noChangeArrowheads="1"/>
+                    </pic:cNvPicPr>
+                  </pic:nvPicPr>
+                  <pic:blipFill>
+                    <a:blip r:embed="rId10">
+                      <a:extLst>
+                        <a:ext uri="{28A0092B-C50C-407E-A947-70E740481C1C}">
+                          <a14:useLocalDpi xmlns:a14="http://schemas.microsoft.com/office/drawing/2010/main" val="0"/>
+                        </a:ext>
+                      </a:extLst>
+                    </a:blip>
+                    <a:srcRect/>
+                    <a:stretch>
+                      <a:fillRect/>
+                    </a:stretch>
+                  </pic:blipFill>
+                  <pic:spPr bwMode="auto">
+                    <a:xfrm>
+                      <a:off x="0" y="0"/>
+                      <a:ext cx="5143500" cy="2581275"/>
+                    </a:xfrm>
+                    <a:prstGeom prst="rect">
+                      <a:avLst/>
+                    </a:prstGeom>
+                    <a:noFill/>
+                    <a:ln>
+                      <a:noFill/>
+                    </a:ln>
+                  </pic:spPr>
+                </pic:pic>
+              </a:graphicData>
+            </a:graphic>
+          </wp:inline>
+        </w:drawing>
+      </w:r>
+    </w:p>
+    <w:p>
+      <w:pPr>
+        <w:pStyle w:val="a7"/>
+        <w:spacing w:before="120" w:after="120" w:line="360" w:lineRule="auto"/>
+        <w:ind w:left="-207" w:firstLine="709"/>
+        <w:rPr>
+          <w:rFonts w:ascii="Times New Roman" w:hAnsi="Times New Roman" w:cs="Times New Roman"/>
+          <w:sz w:val="28"/>
+          <w:szCs w:val="28"/>
+          <w:lang w:val="uk-UA"/>
+        </w:rPr>
+      </w:pPr>
+      <w:r>
+        <w:rPr>
+          <w:rFonts w:ascii="Times New Roman" w:hAnsi="Times New Roman" w:cs="Times New Roman"/>
+          <w:noProof/>
+          <w:sz w:val="28"/>
+          <w:szCs w:val="28"/>
+          <w:lang w:val="uk-UA" w:eastAsia="uk-UA"/>
+        </w:rPr>
+        <w:drawing>
+          <wp:inline distT="0" distB="0" distL="0" distR="0" wp14:anchorId="3DB98D45" wp14:editId="126D730D">
+            <wp:extent cx="5940425" cy="3401060"/>
+            <wp:effectExtent l="0" t="0" r="0" b="0"/>
+            <wp:docPr id="4" name="Рисунок 4"/>
+            <wp:cNvGraphicFramePr>
+              <a:graphicFrameLocks xmlns:a="http://schemas.openxmlformats.org/drawingml/2006/main" noChangeAspect="1"/>
+            </wp:cNvGraphicFramePr>
+            <a:graphic xmlns:a="http://schemas.openxmlformats.org/drawingml/2006/main">
+              <a:graphicData uri="http://schemas.openxmlformats.org/drawingml/2006/picture">
+                <pic:pic xmlns:pic="http://schemas.openxmlformats.org/drawingml/2006/picture">
+                  <pic:nvPicPr>
+                    <pic:cNvPr id="3" name="02_Sig%20in%20Word03.png"/>
+                    <pic:cNvPicPr/>
+                  </pic:nvPicPr>
+                  <pic:blipFill>
+                    <a:blip r:embed="rId11">
+                      <a:extLst>
+                        <a:ext uri="{28A0092B-C50C-407E-A947-70E740481C1C}">
+                          <a14:useLocalDpi xmlns:a14="http://schemas.microsoft.com/office/drawing/2010/main" val="0"/>
+                        </a:ext>
+                      </a:extLst>
+                    </a:blip>
+                    <a:stretch>
+                      <a:fillRect/>
+                    </a:stretch>
+                  </pic:blipFill>
+                  <pic:spPr>
+                    <a:xfrm>
+                      <a:off x="0" y="0"/>
+                      <a:ext cx="5940425" cy="3401060"/>
+                    </a:xfrm>
+                    <a:prstGeom prst="rect">
+                      <a:avLst/>
+                    </a:prstGeom>
+                  </pic:spPr>
+                </pic:pic>
+              </a:graphicData>
+            </a:graphic>
+          </wp:inline>
+        </w:drawing>
+      </w:r>
+    </w:p>
+    <w:p>
+      <w:pPr>
+        <w:spacing w:before="120" w:after="120" w:line="360" w:lineRule="auto"/>
+        <w:ind w:firstLine="709"/>
+        <w:rPr>
+          <w:rFonts w:ascii="Times New Roman" w:hAnsi="Times New Roman" w:cs="Times New Roman"/>
+          <w:sz w:val="28"/>
+          <w:szCs w:val="28"/>
+          <w:lang w:val="uk-UA"/>
+        </w:rPr>
+      </w:pPr>
+      <w:r>
+        <w:rPr>
+          <w:rFonts w:ascii="Times New Roman" w:hAnsi="Times New Roman" w:cs="Times New Roman"/>
+          <w:sz w:val="28"/>
+          <w:szCs w:val="28"/>
+          <w:lang w:val="uk-UA"/>
+        </w:rPr>
+        <w:t>2. Ліцензія Microsoft EULA</w:t>
+      </w:r>
+    </w:p>
+    <w:p>
+      <w:pPr>
+        <w:spacing w:before="120" w:after="120" w:line="360" w:lineRule="auto"/>
+        <w:ind w:firstLine="709"/>
+        <w:rPr>
+          <w:rFonts w:ascii="Times New Roman" w:hAnsi="Times New Roman" w:cs="Times New Roman"/>
+          <w:sz w:val="28"/>
+          <w:szCs w:val="28"/>
+          <w:lang w:val="uk-UA"/>
+        </w:rPr>
+      </w:pPr>
+      <w:r>
+        <w:rPr>
+          <w:rFonts w:ascii="Times New Roman" w:hAnsi="Times New Roman" w:cs="Times New Roman"/>
+          <w:sz w:val="28"/>
+          <w:szCs w:val="28"/>
+          <w:lang w:val="uk-UA"/>
+        </w:rPr>
+        <w:t>3. Microsoft Windows,Apple Mac OS X,Symbian S60 ,Android.Windows 2000 Service Pack 4; Windows Server 2003; Windows Vista; Windows Vista Service Pack 1; Windows XP Service Pack 1; Windows XP Service Pack 2; Windows XP Service Pack 3</w:t>
+      </w:r>
+      <w:r>
+        <w:rPr>
+          <w:rFonts w:ascii="Times New Roman" w:hAnsi="Times New Roman" w:cs="Times New Roman"/>
+          <w:sz w:val="28"/>
+          <w:szCs w:val="28"/>
+          <w:lang w:val="uk-UA"/>
+        </w:rPr>
+        <w:t xml:space="preserve"> </w:t>
+      </w:r>
+      <w:r>
+        <w:rPr>
+          <w:rFonts w:ascii="Times New Roman" w:hAnsi="Times New Roman" w:cs="Times New Roman"/>
+          <w:sz w:val="28"/>
+          <w:szCs w:val="28"/>
+          <w:lang w:val="uk-UA"/>
+        </w:rPr>
+        <w:t>Windows 7;Windows Server 2008</w:t>
+      </w:r>
+    </w:p>
+    <w:p>
+      <w:pPr>
+        <w:spacing w:before="120" w:after="120" w:line="360" w:lineRule="auto"/>
+        <w:ind w:firstLine="709"/>
+        <w:rPr>
+          <w:rFonts w:ascii="Times New Roman" w:hAnsi="Times New Roman" w:cs="Times New Roman"/>
+          <w:sz w:val="28"/>
+          <w:szCs w:val="28"/>
+          <w:lang w:val="uk-UA"/>
+        </w:rPr>
+      </w:pPr>
+      <w:r>
+        <w:rPr>
+          <w:rFonts w:ascii="Times New Roman" w:hAnsi="Times New Roman" w:cs="Times New Roman"/>
+          <w:sz w:val="28"/>
+          <w:szCs w:val="28"/>
+          <w:lang w:val="uk-UA"/>
+        </w:rPr>
+        <w:lastRenderedPageBreak/>
+        <w:t xml:space="preserve">4. Програма являє собою повноцінний офісний пакет для роботи з різними типами документів, включаючі такі стандарти як. doc,docx,xls,pptx, та ін. Кожен офісний пакет за своєю структурою має однакове розположення кнопок керування, та рядка меню. Весь процес редагування та основна робота виконується на головному полі програми. </w:t>
+      </w:r>
+    </w:p>
+    <w:p>
+      <w:pPr>
+        <w:spacing w:before="120" w:after="120" w:line="360" w:lineRule="auto"/>
+        <w:rPr>
+          <w:rFonts w:ascii="Times New Roman" w:hAnsi="Times New Roman" w:cs="Times New Roman"/>
+          <w:sz w:val="28"/>
+          <w:szCs w:val="28"/>
+          <w:lang w:val="uk-UA"/>
+        </w:rPr>
+      </w:pPr>
+      <w:r>
+        <w:rPr>
+          <w:rFonts w:ascii="Times New Roman" w:hAnsi="Times New Roman" w:cs="Times New Roman"/>
+          <w:sz w:val="28"/>
+          <w:szCs w:val="28"/>
+          <w:lang w:val="uk-UA"/>
+        </w:rPr>
+        <w:tab/>
+      </w:r>
+      <w:r>
+        <w:rPr>
+          <w:rFonts w:ascii="Times New Roman" w:hAnsi="Times New Roman" w:cs="Times New Roman"/>
+          <w:sz w:val="28"/>
+          <w:szCs w:val="28"/>
+          <w:lang w:val="uk-UA"/>
+        </w:rPr>
+        <w:t>5. Присутня наявність інтерннет підтримки. Програма оновлює протоколи безпеки шляхом з`єднання з сервером Microsoft.com.</w:t>
+      </w:r>
+    </w:p>
+    <w:p>
+      <w:pPr>
+        <w:spacing w:before="120" w:after="120" w:line="360" w:lineRule="auto"/>
+        <w:rPr>
+          <w:rFonts w:ascii="Times New Roman" w:hAnsi="Times New Roman" w:cs="Times New Roman"/>
+          <w:sz w:val="28"/>
+          <w:szCs w:val="28"/>
+          <w:lang w:val="uk-UA"/>
+        </w:rPr>
+      </w:pPr>
+      <w:r>
+        <w:rPr>
+          <w:rFonts w:ascii="Times New Roman" w:hAnsi="Times New Roman" w:cs="Times New Roman"/>
+          <w:sz w:val="28"/>
+          <w:szCs w:val="28"/>
+          <w:lang w:val="uk-UA"/>
+        </w:rPr>
+        <w:tab/>
+      </w:r>
+      <w:r>
+        <w:rPr>
+          <w:rFonts w:ascii="Times New Roman" w:hAnsi="Times New Roman" w:cs="Times New Roman"/>
+          <w:sz w:val="28"/>
+          <w:szCs w:val="28"/>
+          <w:lang w:val="uk-UA"/>
+        </w:rPr>
+        <w:t>6. Мова інтерфейсу - російська. Але є підтримка більш ніж 25 мов світу.</w:t>
+      </w:r>
+    </w:p>
+    <w:p>
+      <w:pPr>
+        <w:spacing w:before="120" w:after="120" w:line="360" w:lineRule="auto"/>
+        <w:rPr>
+          <w:rFonts w:ascii="Times New Roman" w:hAnsi="Times New Roman" w:cs="Times New Roman"/>
+          <w:sz w:val="28"/>
+          <w:szCs w:val="28"/>
+          <w:lang w:val="uk-UA"/>
+        </w:rPr>
+      </w:pPr>
+      <w:r>
+        <w:rPr>
+          <w:rFonts w:ascii="Times New Roman" w:hAnsi="Times New Roman" w:cs="Times New Roman"/>
+          <w:sz w:val="28"/>
+          <w:szCs w:val="28"/>
+          <w:lang w:val="uk-UA"/>
+        </w:rPr>
+        <w:tab/>
+      </w:r>
+      <w:r>
+        <w:rPr>
+          <w:rFonts w:ascii="Times New Roman" w:hAnsi="Times New Roman" w:cs="Times New Roman"/>
+          <w:sz w:val="28"/>
+          <w:szCs w:val="28"/>
+          <w:lang w:val="uk-UA"/>
+        </w:rPr>
+        <w:t>7. Керування офісними пакетами здійснюється за допомогою миші та клавіатури, командний рядок не підтримується.</w:t>
+      </w:r>
+    </w:p>
+    <w:p>
+      <w:pPr>
+        <w:spacing w:before="120" w:after="120" w:line="360" w:lineRule="auto"/>
+        <w:rPr>
+          <w:rFonts w:ascii="Times New Roman" w:hAnsi="Times New Roman" w:cs="Times New Roman"/>
+          <w:sz w:val="28"/>
+          <w:szCs w:val="28"/>
+          <w:lang w:val="uk-UA"/>
+        </w:rPr>
+      </w:pPr>
+      <w:r>
+        <w:rPr>
+          <w:rFonts w:ascii="Times New Roman" w:hAnsi="Times New Roman" w:cs="Times New Roman"/>
+          <w:sz w:val="28"/>
+          <w:szCs w:val="28"/>
+          <w:lang w:val="uk-UA"/>
+        </w:rPr>
+        <w:tab/>
+      </w:r>
+      <w:r>
+        <w:rPr>
+          <w:rFonts w:ascii="Times New Roman" w:hAnsi="Times New Roman" w:cs="Times New Roman"/>
+          <w:sz w:val="28"/>
+          <w:szCs w:val="28"/>
+          <w:lang w:val="uk-UA"/>
+        </w:rPr>
+        <w:t>8. Найкращій на даний момент офісний редактор у світі. Швидкодія, захист інформації,простота у використанні, підтримка документів старого зразку формату .DOC. Зручні та зрозумілі компоненти меню. Підтримка більшості операційніх систем. Універсальність. Не має аналогів на даний момент. Лиш в якості окремих програм.</w:t>
+      </w:r>
+    </w:p>
+    <w:p>
+      <w:pPr>
+        <w:spacing w:before="120" w:after="120" w:line="360" w:lineRule="auto"/>
+        <w:rPr>
+          <w:rFonts w:ascii="Times New Roman" w:hAnsi="Times New Roman" w:cs="Times New Roman"/>
+          <w:sz w:val="28"/>
+          <w:szCs w:val="28"/>
+          <w:lang w:val="uk-UA"/>
+        </w:rPr>
+      </w:pPr>
+      <w:r>
+        <w:rPr>
+          <w:rFonts w:ascii="Times New Roman" w:hAnsi="Times New Roman" w:cs="Times New Roman"/>
+          <w:sz w:val="28"/>
+          <w:szCs w:val="28"/>
+          <w:lang w:val="uk-UA"/>
+        </w:rPr>
+        <w:tab/>
+      </w:r>
+      <w:r>
+        <w:rPr>
+          <w:rFonts w:ascii="Times New Roman" w:hAnsi="Times New Roman" w:cs="Times New Roman"/>
+          <w:sz w:val="28"/>
+          <w:szCs w:val="28"/>
+          <w:lang w:val="uk-UA"/>
+        </w:rPr>
+        <w:t>9. Постійна п</w:t>
+      </w:r>
+      <w:r>
+        <w:rPr>
+          <w:rFonts w:ascii="Times New Roman" w:hAnsi="Times New Roman" w:cs="Times New Roman"/>
+          <w:sz w:val="28"/>
+          <w:szCs w:val="28"/>
+          <w:lang w:val="en-US"/>
+        </w:rPr>
+        <w:t>e</w:t>
+      </w:r>
       <w:bookmarkStart w:id="0" w:name="_GoBack"/>
       <w:bookmarkEnd w:id="0"/>
+      <w:r>
+        <w:rPr>
+          <w:rFonts w:ascii="Times New Roman" w:hAnsi="Times New Roman" w:cs="Times New Roman"/>
+          <w:sz w:val="28"/>
+          <w:szCs w:val="28"/>
+          <w:lang w:val="uk-UA"/>
+        </w:rPr>
+        <w:t xml:space="preserve">ревірка налаштування безпеки, синхронізація з сервером. Іноді часткове підвисання. Можливе екстренне завершення роботи, без збереження даних. </w:t>
+      </w:r>
+    </w:p>
+    <w:p>
+      <w:pPr>
+        <w:spacing w:line="259" w:lineRule="auto"/>
+        <w:rPr>
+          <w:rFonts w:ascii="Times New Roman" w:eastAsia="Times New Roman" w:hAnsi="Times New Roman" w:cs="Times New Roman"/>
+          <w:b/>
+          <w:sz w:val="28"/>
+          <w:lang w:val="en-US"/>
+        </w:rPr>
+      </w:pPr>
+      <w:r>
+        <w:rPr>
+          <w:rFonts w:ascii="Times New Roman" w:hAnsi="Times New Roman" w:cs="Times New Roman"/>
+          <w:sz w:val="28"/>
+          <w:szCs w:val="28"/>
+          <w:lang w:val="uk-UA"/>
+        </w:rPr>
+        <w:tab/>
+      </w:r>
+      <w:r>
+        <w:rPr>
+          <w:rFonts w:ascii="Times New Roman" w:hAnsi="Times New Roman" w:cs="Times New Roman"/>
+          <w:sz w:val="28"/>
+          <w:szCs w:val="28"/>
+          <w:lang w:val="uk-UA"/>
+        </w:rPr>
+        <w:t>10. Застосовується для роботи з документами різного типу, формату. Для створення нових. Програма номер 1. в банківських установах, більшості офісних компаній та бугалтерій світу.</w:t>
+      </w:r>
     </w:p>
     <w:sectPr>
       <w:pgSz w:w="11906" w:h="16838"/>
@@ -5157,7 +6179,7 @@
 </file>
 
 <file path=customXml/itemProps1.xml><?xml version="1.0" encoding="utf-8"?>
-<ds:datastoreItem xmlns:ds="http://schemas.openxmlformats.org/officeDocument/2006/customXml" ds:itemID="{2561FDE9-841A-4D21-A31C-F1263C879BAC}">
+<ds:datastoreItem xmlns:ds="http://schemas.openxmlformats.org/officeDocument/2006/customXml" ds:itemID="{3F86B57E-6078-4F7B-A825-4A994BE30489}">
   <ds:schemaRefs>
     <ds:schemaRef ds:uri="http://schemas.openxmlformats.org/officeDocument/2006/bibliography"/>
   </ds:schemaRefs>

</xml_diff>